<commit_message>
Algumas Fotos dos Manuais
</commit_message>
<xml_diff>
--- a/Documentos/Documento Final Vaccinus.docx
+++ b/Documentos/Documento Final Vaccinus.docx
@@ -163,6 +163,24 @@
                               </w:rPr>
                               <w:t>RA:</w:t>
                             </w:r>
+                            <w:r>
+                              <w:rPr>
+                                <w:b/>
+                                <w:bCs/>
+                                <w:color w:val="000000" w:themeColor="text1"/>
+                                <w:sz w:val="24"/>
+                                <w:szCs w:val="24"/>
+                              </w:rPr>
+                              <w:t xml:space="preserve"> </w:t>
+                            </w:r>
+                            <w:r>
+                              <w:rPr>
+                                <w:color w:val="000000" w:themeColor="text1"/>
+                                <w:sz w:val="24"/>
+                                <w:szCs w:val="24"/>
+                              </w:rPr>
+                              <w:t>01202069</w:t>
+                            </w:r>
                           </w:p>
                           <w:p>
                             <w:pPr>
@@ -180,16 +198,7 @@
                                 <w:sz w:val="24"/>
                                 <w:szCs w:val="24"/>
                               </w:rPr>
-                              <w:t xml:space="preserve">Guilherme </w:t>
-                            </w:r>
-                            <w:proofErr w:type="spellStart"/>
-                            <w:r>
-                              <w:rPr>
-                                <w:color w:val="000000" w:themeColor="text1"/>
-                                <w:sz w:val="24"/>
-                                <w:szCs w:val="24"/>
-                              </w:rPr>
-                              <w:t>Nascimento</w:t>
+                              <w:t>Guilherme Nascimento</w:t>
                             </w:r>
                             <w:r>
                               <w:rPr>
@@ -207,9 +216,8 @@
                                 <w:sz w:val="24"/>
                                 <w:szCs w:val="24"/>
                               </w:rPr>
-                              <w:t>RA</w:t>
+                              <w:t>RA:</w:t>
                             </w:r>
-                            <w:proofErr w:type="spellEnd"/>
                             <w:r>
                               <w:rPr>
                                 <w:b/>
@@ -218,7 +226,15 @@
                                 <w:sz w:val="24"/>
                                 <w:szCs w:val="24"/>
                               </w:rPr>
-                              <w:t>:</w:t>
+                              <w:t xml:space="preserve"> </w:t>
+                            </w:r>
+                            <w:r>
+                              <w:rPr>
+                                <w:color w:val="000000" w:themeColor="text1"/>
+                                <w:sz w:val="24"/>
+                                <w:szCs w:val="24"/>
+                              </w:rPr>
+                              <w:t>01202074</w:t>
                             </w:r>
                           </w:p>
                           <w:p>
@@ -266,6 +282,24 @@
                               </w:rPr>
                               <w:t>RA:</w:t>
                             </w:r>
+                            <w:r>
+                              <w:rPr>
+                                <w:b/>
+                                <w:bCs/>
+                                <w:color w:val="000000" w:themeColor="text1"/>
+                                <w:sz w:val="24"/>
+                                <w:szCs w:val="24"/>
+                              </w:rPr>
+                              <w:t xml:space="preserve"> </w:t>
+                            </w:r>
+                            <w:r>
+                              <w:rPr>
+                                <w:color w:val="000000" w:themeColor="text1"/>
+                                <w:sz w:val="24"/>
+                                <w:szCs w:val="24"/>
+                              </w:rPr>
+                              <w:t>01202039</w:t>
+                            </w:r>
                           </w:p>
                           <w:p>
                             <w:pPr>
@@ -304,6 +338,24 @@
                               </w:rPr>
                               <w:t>RA:</w:t>
                             </w:r>
+                            <w:r>
+                              <w:rPr>
+                                <w:b/>
+                                <w:bCs/>
+                                <w:color w:val="000000" w:themeColor="text1"/>
+                                <w:sz w:val="24"/>
+                                <w:szCs w:val="24"/>
+                              </w:rPr>
+                              <w:t xml:space="preserve"> </w:t>
+                            </w:r>
+                            <w:r>
+                              <w:rPr>
+                                <w:color w:val="000000" w:themeColor="text1"/>
+                                <w:sz w:val="24"/>
+                                <w:szCs w:val="24"/>
+                              </w:rPr>
+                              <w:t>01192063</w:t>
+                            </w:r>
                           </w:p>
                           <w:p>
                             <w:pPr>
@@ -321,18 +373,8 @@
                                 <w:sz w:val="24"/>
                                 <w:szCs w:val="24"/>
                               </w:rPr>
-                              <w:t xml:space="preserve">Priscila </w:t>
+                              <w:t>Priscila Choi</w:t>
                             </w:r>
-                            <w:proofErr w:type="spellStart"/>
-                            <w:r>
-                              <w:rPr>
-                                <w:color w:val="000000" w:themeColor="text1"/>
-                                <w:sz w:val="24"/>
-                                <w:szCs w:val="24"/>
-                              </w:rPr>
-                              <w:t>Choi</w:t>
-                            </w:r>
-                            <w:proofErr w:type="spellEnd"/>
                             <w:r>
                               <w:rPr>
                                 <w:color w:val="000000" w:themeColor="text1"/>
@@ -360,6 +402,24 @@
                                 <w:szCs w:val="24"/>
                               </w:rPr>
                               <w:t>RA:</w:t>
+                            </w:r>
+                            <w:r>
+                              <w:rPr>
+                                <w:b/>
+                                <w:bCs/>
+                                <w:color w:val="000000" w:themeColor="text1"/>
+                                <w:sz w:val="24"/>
+                                <w:szCs w:val="24"/>
+                              </w:rPr>
+                              <w:t xml:space="preserve"> </w:t>
+                            </w:r>
+                            <w:r>
+                              <w:rPr>
+                                <w:color w:val="000000" w:themeColor="text1"/>
+                                <w:sz w:val="24"/>
+                                <w:szCs w:val="24"/>
+                              </w:rPr>
+                              <w:t>01202083</w:t>
                             </w:r>
                           </w:p>
                           <w:p>
@@ -566,6 +626,24 @@
                         </w:rPr>
                         <w:t>RA:</w:t>
                       </w:r>
+                      <w:r>
+                        <w:rPr>
+                          <w:b/>
+                          <w:bCs/>
+                          <w:color w:val="000000" w:themeColor="text1"/>
+                          <w:sz w:val="24"/>
+                          <w:szCs w:val="24"/>
+                        </w:rPr>
+                        <w:t xml:space="preserve"> </w:t>
+                      </w:r>
+                      <w:r>
+                        <w:rPr>
+                          <w:color w:val="000000" w:themeColor="text1"/>
+                          <w:sz w:val="24"/>
+                          <w:szCs w:val="24"/>
+                        </w:rPr>
+                        <w:t>01202069</w:t>
+                      </w:r>
                     </w:p>
                     <w:p>
                       <w:pPr>
@@ -583,16 +661,7 @@
                           <w:sz w:val="24"/>
                           <w:szCs w:val="24"/>
                         </w:rPr>
-                        <w:t xml:space="preserve">Guilherme </w:t>
-                      </w:r>
-                      <w:proofErr w:type="spellStart"/>
-                      <w:r>
-                        <w:rPr>
-                          <w:color w:val="000000" w:themeColor="text1"/>
-                          <w:sz w:val="24"/>
-                          <w:szCs w:val="24"/>
-                        </w:rPr>
-                        <w:t>Nascimento</w:t>
+                        <w:t>Guilherme Nascimento</w:t>
                       </w:r>
                       <w:r>
                         <w:rPr>
@@ -610,9 +679,8 @@
                           <w:sz w:val="24"/>
                           <w:szCs w:val="24"/>
                         </w:rPr>
-                        <w:t>RA</w:t>
+                        <w:t>RA:</w:t>
                       </w:r>
-                      <w:proofErr w:type="spellEnd"/>
                       <w:r>
                         <w:rPr>
                           <w:b/>
@@ -621,7 +689,15 @@
                           <w:sz w:val="24"/>
                           <w:szCs w:val="24"/>
                         </w:rPr>
-                        <w:t>:</w:t>
+                        <w:t xml:space="preserve"> </w:t>
+                      </w:r>
+                      <w:r>
+                        <w:rPr>
+                          <w:color w:val="000000" w:themeColor="text1"/>
+                          <w:sz w:val="24"/>
+                          <w:szCs w:val="24"/>
+                        </w:rPr>
+                        <w:t>01202074</w:t>
                       </w:r>
                     </w:p>
                     <w:p>
@@ -669,6 +745,24 @@
                         </w:rPr>
                         <w:t>RA:</w:t>
                       </w:r>
+                      <w:r>
+                        <w:rPr>
+                          <w:b/>
+                          <w:bCs/>
+                          <w:color w:val="000000" w:themeColor="text1"/>
+                          <w:sz w:val="24"/>
+                          <w:szCs w:val="24"/>
+                        </w:rPr>
+                        <w:t xml:space="preserve"> </w:t>
+                      </w:r>
+                      <w:r>
+                        <w:rPr>
+                          <w:color w:val="000000" w:themeColor="text1"/>
+                          <w:sz w:val="24"/>
+                          <w:szCs w:val="24"/>
+                        </w:rPr>
+                        <w:t>01202039</w:t>
+                      </w:r>
                     </w:p>
                     <w:p>
                       <w:pPr>
@@ -707,6 +801,24 @@
                         </w:rPr>
                         <w:t>RA:</w:t>
                       </w:r>
+                      <w:r>
+                        <w:rPr>
+                          <w:b/>
+                          <w:bCs/>
+                          <w:color w:val="000000" w:themeColor="text1"/>
+                          <w:sz w:val="24"/>
+                          <w:szCs w:val="24"/>
+                        </w:rPr>
+                        <w:t xml:space="preserve"> </w:t>
+                      </w:r>
+                      <w:r>
+                        <w:rPr>
+                          <w:color w:val="000000" w:themeColor="text1"/>
+                          <w:sz w:val="24"/>
+                          <w:szCs w:val="24"/>
+                        </w:rPr>
+                        <w:t>01192063</w:t>
+                      </w:r>
                     </w:p>
                     <w:p>
                       <w:pPr>
@@ -724,18 +836,8 @@
                           <w:sz w:val="24"/>
                           <w:szCs w:val="24"/>
                         </w:rPr>
-                        <w:t xml:space="preserve">Priscila </w:t>
+                        <w:t>Priscila Choi</w:t>
                       </w:r>
-                      <w:proofErr w:type="spellStart"/>
-                      <w:r>
-                        <w:rPr>
-                          <w:color w:val="000000" w:themeColor="text1"/>
-                          <w:sz w:val="24"/>
-                          <w:szCs w:val="24"/>
-                        </w:rPr>
-                        <w:t>Choi</w:t>
-                      </w:r>
-                      <w:proofErr w:type="spellEnd"/>
                       <w:r>
                         <w:rPr>
                           <w:color w:val="000000" w:themeColor="text1"/>
@@ -763,6 +865,24 @@
                           <w:szCs w:val="24"/>
                         </w:rPr>
                         <w:t>RA:</w:t>
+                      </w:r>
+                      <w:r>
+                        <w:rPr>
+                          <w:b/>
+                          <w:bCs/>
+                          <w:color w:val="000000" w:themeColor="text1"/>
+                          <w:sz w:val="24"/>
+                          <w:szCs w:val="24"/>
+                        </w:rPr>
+                        <w:t xml:space="preserve"> </w:t>
+                      </w:r>
+                      <w:r>
+                        <w:rPr>
+                          <w:color w:val="000000" w:themeColor="text1"/>
+                          <w:sz w:val="24"/>
+                          <w:szCs w:val="24"/>
+                        </w:rPr>
+                        <w:t>01202083</w:t>
                       </w:r>
                     </w:p>
                     <w:p>

</xml_diff>